<commit_message>
Product Owner Smart Post Analysis
</commit_message>
<xml_diff>
--- a/4. Product Analysis assignments/AB Lietuvos paštas Product Owner Estonia (Vadim Kööp) 2024.docx
+++ b/4. Product Analysis assignments/AB Lietuvos paštas Product Owner Estonia (Vadim Kööp) 2024.docx
@@ -699,13 +699,7 @@
         <w:rPr>
           <w:color w:val="000000"/>
         </w:rPr>
-        <w:t>Think and evaluate how ma</w:t>
-      </w:r>
-      <w:r>
-        <w:rPr>
-          <w:color w:val="000000"/>
-        </w:rPr>
-        <w:t xml:space="preserve">ny parcel machines and in which cities/towns </w:t>
+        <w:t xml:space="preserve">Think and evaluate how many parcel machines and in which cities/towns </w:t>
       </w:r>
       <w:r>
         <w:t>you would</w:t>
@@ -767,13 +761,7 @@
         <w:rPr>
           <w:color w:val="000000"/>
         </w:rPr>
-        <w:t>Present you</w:t>
-      </w:r>
-      <w:r>
-        <w:rPr>
-          <w:color w:val="000000"/>
-        </w:rPr>
-        <w:t>r choices using 1-3 slides that reflect the key details of your plan.</w:t>
+        <w:t>Present your choices using 1-3 slides that reflect the key details of your plan.</w:t>
       </w:r>
     </w:p>
     <w:p>
@@ -823,10 +811,7 @@
         <w:spacing w:line="276" w:lineRule="auto"/>
       </w:pPr>
       <w:r>
-        <w:t>A strategic approach is essential considering the expansion of LP EXPRESS parcel machines to Estonia. A preliminary assessment suggests installing 100 parcel machines across various cities and towns based on population density, economic activity, and logis</w:t>
-      </w:r>
-      <w:r>
-        <w:t>tics convenience.</w:t>
+        <w:t>A strategic approach is essential considering the expansion of LP EXPRESS parcel machines to Estonia. A preliminary assessment suggests installing 100 parcel machines across various cities and towns based on population density, economic activity, and logistics convenience.</w:t>
       </w:r>
     </w:p>
     <w:p>
@@ -916,10 +901,7 @@
         <w:spacing w:line="276" w:lineRule="auto"/>
       </w:pPr>
       <w:r>
-        <w:t>j. Kuressaare ~ 14,921 populati</w:t>
-      </w:r>
-      <w:r>
-        <w:t>on - 6 machines.</w:t>
+        <w:t>j. Kuressaare ~ 14,921 population - 6 machines.</w:t>
       </w:r>
     </w:p>
     <w:p>
@@ -977,13 +959,7 @@
         <w:spacing w:line="276" w:lineRule="auto"/>
       </w:pPr>
       <w:r>
-        <w:t>Thi</w:t>
-      </w:r>
-      <w:r>
-        <w:t xml:space="preserve">s distribution allows for comprehensive coverage across major urban areas and ensures accessibility in smaller towns. Focusing on the capital and other key cities helps tap into the highest parcel traffic areas, while dispersed placement caters to a wider </w:t>
-      </w:r>
-      <w:r>
-        <w:t>demographic.</w:t>
+        <w:t>This distribution allows for comprehensive coverage across major urban areas and ensures accessibility in smaller towns. Focusing on the capital and other key cities helps tap into the highest parcel traffic areas, while dispersed placement caters to a wider demographic.</w:t>
       </w:r>
     </w:p>
     <w:p>
@@ -1091,10 +1067,7 @@
         <w:spacing w:line="276" w:lineRule="auto"/>
       </w:pPr>
       <w:r>
-        <w:t>c. Transportation Hubs: Targets commuters and travellers, e</w:t>
-      </w:r>
-      <w:r>
-        <w:t>nhancing convenience.</w:t>
+        <w:t>c. Transportation Hubs: Targets commuters and travellers, enhancing convenience.</w:t>
       </w:r>
     </w:p>
     <w:p>
@@ -1185,10 +1158,7 @@
         <w:spacing w:line="276" w:lineRule="auto"/>
       </w:pPr>
       <w:r>
-        <w:t xml:space="preserve">Bar chart showcasing the distribution </w:t>
-      </w:r>
-      <w:r>
-        <w:t>across shopping centres, streets, hubs, residential, and business areas.</w:t>
+        <w:t>Bar chart showcasing the distribution across shopping centres, streets, hubs, residential, and business areas.</w:t>
       </w:r>
     </w:p>
     <w:p>
@@ -1222,10 +1192,7 @@
         <w:spacing w:line="276" w:lineRule="auto"/>
       </w:pPr>
       <w:r>
-        <w:t>Bullet points highlighting t</w:t>
-      </w:r>
-      <w:r>
-        <w:t>he benefits of each chosen location type.</w:t>
+        <w:t>Bullet points highlighting the benefits of each chosen location type.</w:t>
       </w:r>
     </w:p>
     <w:p>
@@ -1257,10 +1224,7 @@
       <w:bookmarkEnd w:id="14"/>
       <w:r>
         <w:lastRenderedPageBreak/>
-        <w:t>3. Ref</w:t>
-      </w:r>
-      <w:r>
-        <w:t>erences</w:t>
+        <w:t>3. References</w:t>
       </w:r>
     </w:p>
     <w:p>
@@ -1331,14 +1295,7 @@
             <w:color w:val="1155CC"/>
             <w:u w:val="single"/>
           </w:rPr>
-          <w:t>https://www.dpd.com/e</w:t>
-        </w:r>
-        <w:r>
-          <w:rPr>
-            <w:color w:val="1155CC"/>
-            <w:u w:val="single"/>
-          </w:rPr>
-          <w:t>e/et/pakiautomaatide-nimekiri/nimekiri</w:t>
+          <w:t>https://www.dpd.com/ee/et/pakiautomaatide-nimekiri/nimekiri</w:t>
         </w:r>
       </w:hyperlink>
       <w:r>
@@ -1369,8 +1326,43 @@
       <w:r>
         <w:t xml:space="preserve"> - (Accessed 17.01.2024)</w:t>
       </w:r>
+    </w:p>
+    <w:p>
+      <w:pPr>
+        <w:spacing w:line="276" w:lineRule="auto"/>
+      </w:pPr>
+      <w:r>
+        <w:t xml:space="preserve">[5] </w:t>
+      </w:r>
       <w:bookmarkStart w:id="15" w:name="_GoBack"/>
-      <w:bookmarkEnd w:id="15"/>
+      <w:r>
+        <w:t>Population of Cities in Estonia 2024. [Online]</w:t>
+      </w:r>
+    </w:p>
+    <w:p>
+      <w:pPr>
+        <w:spacing w:line="276" w:lineRule="auto"/>
+      </w:pPr>
+      <w:hyperlink r:id="rId12" w:history="1">
+        <w:r>
+          <w:rPr>
+            <w:rStyle w:val="Hyperlink"/>
+          </w:rPr>
+          <w:t>https://worldpopulationreview.com/countries/cities/estonia</w:t>
+        </w:r>
+      </w:hyperlink>
+      <w:r>
+        <w:t xml:space="preserve"> - </w:t>
+      </w:r>
+      <w:r>
+        <w:t>(Accessed 17.01.2024)</w:t>
+      </w:r>
+    </w:p>
+    <w:bookmarkEnd w:id="15"/>
+    <w:p>
+      <w:pPr>
+        <w:spacing w:line="276" w:lineRule="auto"/>
+      </w:pPr>
     </w:p>
     <w:p>
       <w:pPr>
@@ -1378,7 +1370,7 @@
       </w:pPr>
     </w:p>
     <w:sectPr>
-      <w:footerReference w:type="default" r:id="rId12"/>
+      <w:footerReference w:type="default" r:id="rId13"/>
       <w:pgSz w:w="12240" w:h="15840"/>
       <w:pgMar w:top="1440" w:right="1440" w:bottom="1440" w:left="1440" w:header="720" w:footer="720" w:gutter="0"/>
       <w:pgNumType w:start="1"/>
@@ -1458,7 +1450,7 @@
         <w:noProof/>
         <w:color w:val="000000"/>
       </w:rPr>
-      <w:t>6</w:t>
+      <w:t>5</w:t>
     </w:r>
     <w:r>
       <w:rPr>
@@ -2177,6 +2169,17 @@
       <w:szCs w:val="48"/>
     </w:rPr>
   </w:style>
+  <w:style w:type="character" w:styleId="Hyperlink">
+    <w:name w:val="Hyperlink"/>
+    <w:basedOn w:val="DefaultParagraphFont"/>
+    <w:uiPriority w:val="99"/>
+    <w:unhideWhenUsed/>
+    <w:rsid w:val="00797845"/>
+    <w:rPr>
+      <w:color w:val="0000FF" w:themeColor="hyperlink"/>
+      <w:u w:val="single"/>
+    </w:rPr>
+  </w:style>
 </w:styles>
 </file>
 

</xml_diff>